<commit_message>
#623 Numbering Support List<String>
</commit_message>
<xml_diff>
--- a/poi-tl/src/test/resources/template/render_numbering.docx
+++ b/poi-tl/src/test/resources/template/render_numbering.docx
@@ -131,11 +131,6 @@
       </w:r>
     </w:p>
     <w:p>
-      <w:pPr>
-        <w:rPr>
-          <w:rFonts w:hint="eastAsia"/>
-        </w:rPr>
-      </w:pPr>
       <w:r>
         <w:rPr>
           <w:rFonts w:hint="eastAsia"/>
@@ -172,7 +167,23 @@
         <w:t>picture_hyper_text}}</w:t>
       </w:r>
     </w:p>
-    <w:p/>
+    <w:p>
+      <w:pPr>
+        <w:rPr>
+          <w:b/>
+          <w:bCs/>
+          <w:color w:val="FF0000"/>
+        </w:rPr>
+      </w:pPr>
+      <w:r>
+        <w:rPr>
+          <w:b/>
+          <w:bCs/>
+          <w:color w:val="FF0000"/>
+        </w:rPr>
+        <w:t>{{*liststring}}</w:t>
+      </w:r>
+    </w:p>
     <w:sectPr>
       <w:pgSz w:w="11900" w:h="16840"/>
       <w:pgMar w:top="1440" w:right="1800" w:bottom="1440" w:left="1800" w:header="851" w:footer="992" w:gutter="0"/>

</xml_diff>